<commit_message>
Tự động cập nhật ngày, tháng, năm thực tế vào file docx khi tạo mới; cập nhật fix.py và bbbg.docx
</commit_message>
<xml_diff>
--- a/bbbg.docx
+++ b/bbbg.docx
@@ -27,11 +27,23 @@
         <w:rPr>
           <w:i/>
         </w:rPr>
-        <w:t xml:space="preserve"> … </w:t>
+        <w:t xml:space="preserve"> </w:t>
       </w:r>
       <w:r>
         <w:rPr>
           <w:i/>
+        </w:rPr>
+        <w:t>day</w:t>
+      </w:r>
+      <w:r>
+        <w:rPr>
+          <w:i/>
+        </w:rPr>
+        <w:t xml:space="preserve"> </w:t>
+      </w:r>
+      <w:r>
+        <w:rPr>
+          <w:i/>
           <w:lang w:val="vi-VN"/>
         </w:rPr>
         <w:t>tháng</w:t>
@@ -40,20 +52,32 @@
         <w:rPr>
           <w:i/>
         </w:rPr>
-        <w:t xml:space="preserve"> … </w:t>
+        <w:t xml:space="preserve"> </w:t>
       </w:r>
       <w:r>
         <w:rPr>
           <w:i/>
-          <w:lang w:val="vi-VN"/>
-        </w:rPr>
-        <w:t>năm 202</w:t>
+        </w:rPr>
+        <w:t>month</w:t>
       </w:r>
       <w:r>
         <w:rPr>
           <w:i/>
         </w:rPr>
-        <w:t>..</w:t>
+        <w:t xml:space="preserve"> </w:t>
+      </w:r>
+      <w:r>
+        <w:rPr>
+          <w:i/>
+          <w:lang w:val="vi-VN"/>
+        </w:rPr>
+        <w:t>năm</w:t>
+      </w:r>
+      <w:r>
+        <w:rPr>
+          <w:i/>
+        </w:rPr>
+        <w:t xml:space="preserve"> year</w:t>
       </w:r>
     </w:p>
     <w:p>
@@ -3060,9 +3084,12 @@
 </file>
 
 <file path=customXml/item1.xml><?xml version="1.0" encoding="utf-8"?>
-<p:properties xmlns:p="http://schemas.microsoft.com/office/2006/metadata/properties" xmlns:xsi="http://www.w3.org/2001/XMLSchema-instance" xmlns:pc="http://schemas.microsoft.com/office/infopath/2007/PartnerControls">
-  <documentManagement/>
-</p:properties>
+<?mso-contentType ?>
+<FormTemplates xmlns="http://schemas.microsoft.com/sharepoint/v3/contenttype/forms">
+  <Display>DocumentLibraryForm</Display>
+  <Edit>DocumentLibraryForm</Edit>
+  <New>DocumentLibraryForm</New>
+</FormTemplates>
 </file>
 
 <file path=customXml/item2.xml><?xml version="1.0" encoding="utf-8"?>
@@ -3180,19 +3207,15 @@
 </file>
 
 <file path=customXml/item3.xml><?xml version="1.0" encoding="utf-8"?>
-<?mso-contentType ?>
-<FormTemplates xmlns="http://schemas.microsoft.com/sharepoint/v3/contenttype/forms">
-  <Display>DocumentLibraryForm</Display>
-  <Edit>DocumentLibraryForm</Edit>
-  <New>DocumentLibraryForm</New>
-</FormTemplates>
+<p:properties xmlns:p="http://schemas.microsoft.com/office/2006/metadata/properties" xmlns:xsi="http://www.w3.org/2001/XMLSchema-instance" xmlns:pc="http://schemas.microsoft.com/office/infopath/2007/PartnerControls">
+  <documentManagement/>
+</p:properties>
 </file>
 
 <file path=customXml/itemProps1.xml><?xml version="1.0" encoding="utf-8"?>
-<ds:datastoreItem xmlns:ds="http://schemas.openxmlformats.org/officeDocument/2006/customXml" ds:itemID="{D904A678-CB34-40AB-9555-BC6E763C1A7F}">
+<ds:datastoreItem xmlns:ds="http://schemas.openxmlformats.org/officeDocument/2006/customXml" ds:itemID="{60B6B634-D80D-476D-955B-7C21BEEC52AC}">
   <ds:schemaRefs>
-    <ds:schemaRef ds:uri="http://schemas.microsoft.com/office/2006/metadata/properties"/>
-    <ds:schemaRef ds:uri="http://schemas.microsoft.com/office/infopath/2007/PartnerControls"/>
+    <ds:schemaRef ds:uri="http://schemas.microsoft.com/sharepoint/v3/contenttype/forms"/>
   </ds:schemaRefs>
 </ds:datastoreItem>
 </file>
@@ -3214,9 +3237,10 @@
 </file>
 
 <file path=customXml/itemProps3.xml><?xml version="1.0" encoding="utf-8"?>
-<ds:datastoreItem xmlns:ds="http://schemas.openxmlformats.org/officeDocument/2006/customXml" ds:itemID="{60B6B634-D80D-476D-955B-7C21BEEC52AC}">
+<ds:datastoreItem xmlns:ds="http://schemas.openxmlformats.org/officeDocument/2006/customXml" ds:itemID="{D904A678-CB34-40AB-9555-BC6E763C1A7F}">
   <ds:schemaRefs>
-    <ds:schemaRef ds:uri="http://schemas.microsoft.com/sharepoint/v3/contenttype/forms"/>
+    <ds:schemaRef ds:uri="http://schemas.microsoft.com/office/2006/metadata/properties"/>
+    <ds:schemaRef ds:uri="http://schemas.microsoft.com/office/infopath/2007/PartnerControls"/>
   </ds:schemaRefs>
 </ds:datastoreItem>
 </file>
</xml_diff>